<commit_message>
Criando modelos e controles de user e localSite
</commit_message>
<xml_diff>
--- a/MER_Monitoramento.docx
+++ b/MER_Monitoramento.docx
@@ -13,9 +13,14 @@
         <w:rPr>
           <w:lang w:val="pt-BR"/>
         </w:rPr>
-        <w:t>Local_</w:t>
-      </w:r>
-      <w:proofErr w:type="gramStart"/>
+        <w:t>Loca</w:t>
+      </w:r>
+      <w:r>
+        <w:rPr>
+          <w:lang w:val="pt-BR"/>
+        </w:rPr>
+        <w:t>l</w:t>
+      </w:r>
       <w:r>
         <w:rPr>
           <w:lang w:val="pt-BR"/>
@@ -29,7 +34,6 @@
         </w:rPr>
         <w:t>(</w:t>
       </w:r>
-      <w:proofErr w:type="gramEnd"/>
       <w:r>
         <w:rPr>
           <w:b/>
@@ -93,7 +97,6 @@
       <w:r>
         <w:t xml:space="preserve"> </w:t>
       </w:r>
-      <w:proofErr w:type="gramStart"/>
       <w:r>
         <w:t>(</w:t>
       </w:r>
@@ -108,7 +111,6 @@
         </w:rPr>
         <w:t>id</w:t>
       </w:r>
-      <w:proofErr w:type="gramEnd"/>
       <w:r>
         <w:t xml:space="preserve">, login, </w:t>
       </w:r>
@@ -118,19 +120,42 @@
       </w:r>
       <w:proofErr w:type="spellEnd"/>
       <w:r>
-        <w:t xml:space="preserve">, is-admin, </w:t>
-      </w:r>
-      <w:proofErr w:type="spellStart"/>
-      <w:r>
-        <w:t>is_ativo</w:t>
-      </w:r>
-      <w:proofErr w:type="spellEnd"/>
-      <w:r>
         <w:t xml:space="preserve">, </w:t>
       </w:r>
       <w:proofErr w:type="spellStart"/>
       <w:r>
-        <w:t>id_local_sites</w:t>
+        <w:t>is</w:t>
+      </w:r>
+      <w:r>
+        <w:t>A</w:t>
+      </w:r>
+      <w:r>
+        <w:t>dmin</w:t>
+      </w:r>
+      <w:proofErr w:type="spellEnd"/>
+      <w:r>
+        <w:t xml:space="preserve">, </w:t>
+      </w:r>
+      <w:proofErr w:type="spellStart"/>
+      <w:r>
+        <w:t>is</w:t>
+      </w:r>
+      <w:r>
+        <w:t>A</w:t>
+      </w:r>
+      <w:r>
+        <w:t>tivo</w:t>
+      </w:r>
+      <w:proofErr w:type="spellEnd"/>
+      <w:r>
+        <w:t xml:space="preserve">, </w:t>
+      </w:r>
+      <w:proofErr w:type="spellStart"/>
+      <w:r>
+        <w:t>localsite</w:t>
+      </w:r>
+      <w:r>
+        <w:t>_id</w:t>
       </w:r>
       <w:proofErr w:type="spellEnd"/>
       <w:r>
@@ -147,7 +172,6 @@
         </w:rPr>
       </w:pPr>
       <w:proofErr w:type="spellStart"/>
-      <w:proofErr w:type="gramStart"/>
       <w:r>
         <w:rPr>
           <w:lang w:val="pt-BR"/>
@@ -161,7 +185,6 @@
         </w:rPr>
         <w:t>(</w:t>
       </w:r>
-      <w:proofErr w:type="gramEnd"/>
       <w:r>
         <w:rPr>
           <w:b/>
@@ -184,14 +207,12 @@
           <w:lang w:val="pt-BR"/>
         </w:rPr>
       </w:pPr>
-      <w:proofErr w:type="gramStart"/>
       <w:r>
         <w:rPr>
           <w:lang w:val="pt-BR"/>
         </w:rPr>
         <w:t>Equipamentos(</w:t>
       </w:r>
-      <w:proofErr w:type="gramEnd"/>
       <w:r>
         <w:rPr>
           <w:b/>
@@ -260,7 +281,13 @@
         <w:rPr>
           <w:lang w:val="pt-BR"/>
         </w:rPr>
-        <w:t>id_local_site</w:t>
+        <w:t>localsite</w:t>
+      </w:r>
+      <w:r>
+        <w:rPr>
+          <w:lang w:val="pt-BR"/>
+        </w:rPr>
+        <w:t>_id</w:t>
       </w:r>
       <w:proofErr w:type="spellEnd"/>
       <w:r>
@@ -276,14 +303,12 @@
           <w:lang w:val="pt-BR"/>
         </w:rPr>
       </w:pPr>
-      <w:proofErr w:type="gramStart"/>
       <w:r>
         <w:rPr>
           <w:lang w:val="pt-BR"/>
         </w:rPr>
         <w:t>Descartes(</w:t>
       </w:r>
-      <w:proofErr w:type="gramEnd"/>
       <w:r>
         <w:rPr>
           <w:b/>
@@ -304,7 +329,19 @@
         <w:rPr>
           <w:lang w:val="pt-BR"/>
         </w:rPr>
-        <w:t>Id_equipamento</w:t>
+        <w:t>E</w:t>
+      </w:r>
+      <w:r>
+        <w:rPr>
+          <w:lang w:val="pt-BR"/>
+        </w:rPr>
+        <w:t>quipamento</w:t>
+      </w:r>
+      <w:r>
+        <w:rPr>
+          <w:lang w:val="pt-BR"/>
+        </w:rPr>
+        <w:t>_id</w:t>
       </w:r>
       <w:proofErr w:type="spellEnd"/>
       <w:r>
@@ -320,14 +357,12 @@
           <w:lang w:val="pt-BR"/>
         </w:rPr>
       </w:pPr>
-      <w:proofErr w:type="gramStart"/>
       <w:r>
         <w:rPr>
           <w:lang w:val="pt-BR"/>
         </w:rPr>
         <w:t>Colabores(</w:t>
       </w:r>
-      <w:proofErr w:type="gramEnd"/>
       <w:r>
         <w:rPr>
           <w:b/>
@@ -396,7 +431,13 @@
         <w:rPr>
           <w:lang w:val="pt-BR"/>
         </w:rPr>
-        <w:t>id_local_site</w:t>
+        <w:t>localsite</w:t>
+      </w:r>
+      <w:r>
+        <w:rPr>
+          <w:lang w:val="pt-BR"/>
+        </w:rPr>
+        <w:t>_id</w:t>
       </w:r>
       <w:proofErr w:type="spellEnd"/>
       <w:r>
@@ -413,14 +454,12 @@
           <w:lang w:val="pt-BR"/>
         </w:rPr>
       </w:pPr>
-      <w:proofErr w:type="gramStart"/>
       <w:r>
         <w:rPr>
           <w:lang w:val="pt-BR"/>
         </w:rPr>
         <w:t>Monitoramentos(</w:t>
       </w:r>
-      <w:proofErr w:type="gramEnd"/>
       <w:r>
         <w:rPr>
           <w:b/>
@@ -488,14 +527,7 @@
         <w:rPr>
           <w:lang w:val="pt-BR"/>
         </w:rPr>
-        <w:t>Info_</w:t>
-      </w:r>
-      <w:proofErr w:type="gramStart"/>
-      <w:r>
-        <w:rPr>
-          <w:lang w:val="pt-BR"/>
-        </w:rPr>
-        <w:t>equipamentos</w:t>
+        <w:t>Infoequipamentos</w:t>
       </w:r>
       <w:proofErr w:type="spellEnd"/>
       <w:r>
@@ -504,7 +536,6 @@
         </w:rPr>
         <w:t>(</w:t>
       </w:r>
-      <w:proofErr w:type="gramEnd"/>
       <w:r>
         <w:rPr>
           <w:b/>
@@ -539,13 +570,13 @@
         <w:rPr>
           <w:lang w:val="pt-BR"/>
         </w:rPr>
-        <w:t>nome_</w:t>
-      </w:r>
-      <w:r>
-        <w:rPr>
-          <w:lang w:val="pt-BR"/>
-        </w:rPr>
-        <w:t>de_usuario</w:t>
+        <w:t>nome</w:t>
+      </w:r>
+      <w:r>
+        <w:rPr>
+          <w:lang w:val="pt-BR"/>
+        </w:rPr>
+        <w:t>usuario</w:t>
       </w:r>
       <w:proofErr w:type="spellEnd"/>
       <w:r>
@@ -573,7 +604,13 @@
         <w:rPr>
           <w:lang w:val="pt-BR"/>
         </w:rPr>
-        <w:t>id_equipamento</w:t>
+        <w:t>equipamento</w:t>
+      </w:r>
+      <w:r>
+        <w:rPr>
+          <w:lang w:val="pt-BR"/>
+        </w:rPr>
+        <w:t>_id</w:t>
       </w:r>
       <w:proofErr w:type="spellEnd"/>
       <w:r>
@@ -587,7 +624,13 @@
         <w:rPr>
           <w:lang w:val="pt-BR"/>
         </w:rPr>
-        <w:t>id_colaborador</w:t>
+        <w:t>colaborador</w:t>
+      </w:r>
+      <w:r>
+        <w:rPr>
+          <w:lang w:val="pt-BR"/>
+        </w:rPr>
+        <w:t>_id</w:t>
       </w:r>
       <w:proofErr w:type="spellEnd"/>
       <w:r>
@@ -601,7 +644,13 @@
         <w:rPr>
           <w:lang w:val="pt-BR"/>
         </w:rPr>
-        <w:t>id_monitoramento</w:t>
+        <w:t>monitoramento</w:t>
+      </w:r>
+      <w:r>
+        <w:rPr>
+          <w:lang w:val="pt-BR"/>
+        </w:rPr>
+        <w:t>_id</w:t>
       </w:r>
       <w:proofErr w:type="spellEnd"/>
       <w:r>
@@ -617,7 +666,6 @@
           <w:lang w:val="pt-BR"/>
         </w:rPr>
       </w:pPr>
-      <w:proofErr w:type="gramStart"/>
       <w:r>
         <w:rPr>
           <w:lang w:val="pt-BR"/>
@@ -636,7 +684,6 @@
         </w:rPr>
         <w:t>(</w:t>
       </w:r>
-      <w:proofErr w:type="gramEnd"/>
       <w:r>
         <w:rPr>
           <w:b/>
@@ -650,14 +697,20 @@
         <w:rPr>
           <w:lang w:val="pt-BR"/>
         </w:rPr>
-        <w:t xml:space="preserve">, </w:t>
-      </w:r>
-      <w:proofErr w:type="spellStart"/>
-      <w:r>
-        <w:rPr>
-          <w:lang w:val="pt-BR"/>
-        </w:rPr>
-        <w:t>data,acao</w:t>
+        <w:t>, data,</w:t>
+      </w:r>
+      <w:r>
+        <w:rPr>
+          <w:lang w:val="pt-BR"/>
+        </w:rPr>
+        <w:t xml:space="preserve"> </w:t>
+      </w:r>
+      <w:proofErr w:type="spellStart"/>
+      <w:r>
+        <w:rPr>
+          <w:lang w:val="pt-BR"/>
+        </w:rPr>
+        <w:t>acao</w:t>
       </w:r>
       <w:proofErr w:type="spellEnd"/>
       <w:r>
@@ -692,14 +745,7 @@
         <w:rPr>
           <w:lang w:val="pt-BR"/>
         </w:rPr>
-        <w:t>User_</w:t>
-      </w:r>
-      <w:proofErr w:type="gramStart"/>
-      <w:r>
-        <w:rPr>
-          <w:lang w:val="pt-BR"/>
-        </w:rPr>
-        <w:t>descartes</w:t>
+        <w:t>Userdescartes</w:t>
       </w:r>
       <w:proofErr w:type="spellEnd"/>
       <w:r>
@@ -709,12 +755,17 @@
         <w:t>(</w:t>
       </w:r>
       <w:proofErr w:type="spellStart"/>
-      <w:proofErr w:type="gramEnd"/>
-      <w:r>
-        <w:rPr>
-          <w:lang w:val="pt-BR"/>
-        </w:rPr>
-        <w:t>id_user</w:t>
+      <w:r>
+        <w:rPr>
+          <w:lang w:val="pt-BR"/>
+        </w:rPr>
+        <w:t>user</w:t>
+      </w:r>
+      <w:r>
+        <w:rPr>
+          <w:lang w:val="pt-BR"/>
+        </w:rPr>
+        <w:t>_id</w:t>
       </w:r>
       <w:proofErr w:type="spellEnd"/>
       <w:r>
@@ -728,7 +779,13 @@
         <w:rPr>
           <w:lang w:val="pt-BR"/>
         </w:rPr>
-        <w:t>id_descarte</w:t>
+        <w:t>descarte</w:t>
+      </w:r>
+      <w:r>
+        <w:rPr>
+          <w:lang w:val="pt-BR"/>
+        </w:rPr>
+        <w:t>_id</w:t>
       </w:r>
       <w:proofErr w:type="spellEnd"/>
       <w:r>
@@ -749,14 +806,7 @@
         <w:rPr>
           <w:lang w:val="pt-BR"/>
         </w:rPr>
-        <w:t>user_</w:t>
-      </w:r>
-      <w:proofErr w:type="gramStart"/>
-      <w:r>
-        <w:rPr>
-          <w:lang w:val="pt-BR"/>
-        </w:rPr>
-        <w:t>transferencias</w:t>
+        <w:t>usertransferencias</w:t>
       </w:r>
       <w:proofErr w:type="spellEnd"/>
       <w:r>
@@ -766,12 +816,17 @@
         <w:t>(</w:t>
       </w:r>
       <w:proofErr w:type="spellStart"/>
-      <w:proofErr w:type="gramEnd"/>
-      <w:r>
-        <w:rPr>
-          <w:lang w:val="pt-BR"/>
-        </w:rPr>
-        <w:t>id_user</w:t>
+      <w:r>
+        <w:rPr>
+          <w:lang w:val="pt-BR"/>
+        </w:rPr>
+        <w:t>user</w:t>
+      </w:r>
+      <w:r>
+        <w:rPr>
+          <w:lang w:val="pt-BR"/>
+        </w:rPr>
+        <w:t>_id</w:t>
       </w:r>
       <w:proofErr w:type="spellEnd"/>
       <w:r>
@@ -785,7 +840,7 @@
         <w:rPr>
           <w:lang w:val="pt-BR"/>
         </w:rPr>
-        <w:t>id_tranferencia</w:t>
+        <w:t>transferência_id</w:t>
       </w:r>
       <w:proofErr w:type="spellEnd"/>
       <w:r>
@@ -806,14 +861,7 @@
         <w:rPr>
           <w:lang w:val="pt-BR"/>
         </w:rPr>
-        <w:t>equipamento_</w:t>
-      </w:r>
-      <w:proofErr w:type="gramStart"/>
-      <w:r>
-        <w:rPr>
-          <w:lang w:val="pt-BR"/>
-        </w:rPr>
-        <w:t>transferencias</w:t>
+        <w:t>equipamento_transferencias</w:t>
       </w:r>
       <w:proofErr w:type="spellEnd"/>
       <w:r>
@@ -823,12 +871,17 @@
         <w:t>(</w:t>
       </w:r>
       <w:proofErr w:type="spellStart"/>
-      <w:proofErr w:type="gramEnd"/>
-      <w:r>
-        <w:rPr>
-          <w:lang w:val="pt-BR"/>
-        </w:rPr>
-        <w:t>id_equipamento</w:t>
+      <w:r>
+        <w:rPr>
+          <w:lang w:val="pt-BR"/>
+        </w:rPr>
+        <w:t>equipamento</w:t>
+      </w:r>
+      <w:r>
+        <w:rPr>
+          <w:lang w:val="pt-BR"/>
+        </w:rPr>
+        <w:t>_id</w:t>
       </w:r>
       <w:proofErr w:type="spellEnd"/>
       <w:r>
@@ -842,7 +895,7 @@
         <w:rPr>
           <w:lang w:val="pt-BR"/>
         </w:rPr>
-        <w:t>id_tranferencia</w:t>
+        <w:t>transferência_id</w:t>
       </w:r>
       <w:proofErr w:type="spellEnd"/>
       <w:r>
@@ -863,14 +916,7 @@
         <w:rPr>
           <w:lang w:val="pt-BR"/>
         </w:rPr>
-        <w:t>log_</w:t>
-      </w:r>
-      <w:proofErr w:type="gramStart"/>
-      <w:r>
-        <w:rPr>
-          <w:lang w:val="pt-BR"/>
-        </w:rPr>
-        <w:t>transferencias</w:t>
+        <w:t>logtransferencias</w:t>
       </w:r>
       <w:proofErr w:type="spellEnd"/>
       <w:r>
@@ -880,12 +926,17 @@
         <w:t>(</w:t>
       </w:r>
       <w:proofErr w:type="spellStart"/>
-      <w:proofErr w:type="gramEnd"/>
-      <w:r>
-        <w:rPr>
-          <w:lang w:val="pt-BR"/>
-        </w:rPr>
-        <w:t>id_transferecia</w:t>
+      <w:r>
+        <w:rPr>
+          <w:lang w:val="pt-BR"/>
+        </w:rPr>
+        <w:t>transferecia</w:t>
+      </w:r>
+      <w:r>
+        <w:rPr>
+          <w:lang w:val="pt-BR"/>
+        </w:rPr>
+        <w:t>_id</w:t>
       </w:r>
       <w:proofErr w:type="spellEnd"/>
       <w:r>
@@ -899,7 +950,13 @@
         <w:rPr>
           <w:lang w:val="pt-BR"/>
         </w:rPr>
-        <w:t>id_log</w:t>
+        <w:t>log</w:t>
+      </w:r>
+      <w:r>
+        <w:rPr>
+          <w:lang w:val="pt-BR"/>
+        </w:rPr>
+        <w:t>_id</w:t>
       </w:r>
       <w:proofErr w:type="spellEnd"/>
       <w:r>
@@ -920,9 +977,22 @@
         <w:rPr>
           <w:lang w:val="pt-BR"/>
         </w:rPr>
-        <w:t>log_</w:t>
-      </w:r>
-      <w:proofErr w:type="gramStart"/>
+        <w:t>logdescarte</w:t>
+      </w:r>
+      <w:r>
+        <w:rPr>
+          <w:lang w:val="pt-BR"/>
+        </w:rPr>
+        <w:t>s</w:t>
+      </w:r>
+      <w:proofErr w:type="spellEnd"/>
+      <w:r>
+        <w:rPr>
+          <w:lang w:val="pt-BR"/>
+        </w:rPr>
+        <w:t>(</w:t>
+      </w:r>
+      <w:proofErr w:type="spellStart"/>
       <w:r>
         <w:rPr>
           <w:lang w:val="pt-BR"/>
@@ -933,22 +1003,7 @@
         <w:rPr>
           <w:lang w:val="pt-BR"/>
         </w:rPr>
-        <w:t>s</w:t>
-      </w:r>
-      <w:proofErr w:type="spellEnd"/>
-      <w:r>
-        <w:rPr>
-          <w:lang w:val="pt-BR"/>
-        </w:rPr>
-        <w:t>(</w:t>
-      </w:r>
-      <w:proofErr w:type="spellStart"/>
-      <w:proofErr w:type="gramEnd"/>
-      <w:r>
-        <w:rPr>
-          <w:lang w:val="pt-BR"/>
-        </w:rPr>
-        <w:t>id_descarte</w:t>
+        <w:t>_id</w:t>
       </w:r>
       <w:proofErr w:type="spellEnd"/>
       <w:r>
@@ -962,7 +1017,13 @@
         <w:rPr>
           <w:lang w:val="pt-BR"/>
         </w:rPr>
-        <w:t>id_log</w:t>
+        <w:t>log</w:t>
+      </w:r>
+      <w:r>
+        <w:rPr>
+          <w:lang w:val="pt-BR"/>
+        </w:rPr>
+        <w:t>_id</w:t>
       </w:r>
       <w:proofErr w:type="spellEnd"/>
       <w:r>
@@ -983,29 +1044,27 @@
         <w:rPr>
           <w:lang w:val="pt-BR"/>
         </w:rPr>
-        <w:t>log_</w:t>
-      </w:r>
-      <w:proofErr w:type="gramStart"/>
+        <w:t>logequipamentos</w:t>
+      </w:r>
+      <w:proofErr w:type="spellEnd"/>
+      <w:r>
+        <w:rPr>
+          <w:lang w:val="pt-BR"/>
+        </w:rPr>
+        <w:t>(</w:t>
+      </w:r>
+      <w:proofErr w:type="spellStart"/>
       <w:r>
         <w:rPr>
           <w:lang w:val="pt-BR"/>
         </w:rPr>
         <w:t>equipamentos</w:t>
       </w:r>
-      <w:proofErr w:type="spellEnd"/>
-      <w:r>
-        <w:rPr>
-          <w:lang w:val="pt-BR"/>
-        </w:rPr>
-        <w:t>(</w:t>
-      </w:r>
-      <w:proofErr w:type="spellStart"/>
-      <w:proofErr w:type="gramEnd"/>
-      <w:r>
-        <w:rPr>
-          <w:lang w:val="pt-BR"/>
-        </w:rPr>
-        <w:t>id_equipamentos</w:t>
+      <w:r>
+        <w:rPr>
+          <w:lang w:val="pt-BR"/>
+        </w:rPr>
+        <w:t>_id</w:t>
       </w:r>
       <w:proofErr w:type="spellEnd"/>
       <w:r>
@@ -1019,7 +1078,13 @@
         <w:rPr>
           <w:lang w:val="pt-BR"/>
         </w:rPr>
-        <w:t>id_log</w:t>
+        <w:t>log</w:t>
+      </w:r>
+      <w:r>
+        <w:rPr>
+          <w:lang w:val="pt-BR"/>
+        </w:rPr>
+        <w:t>_id</w:t>
       </w:r>
       <w:proofErr w:type="spellEnd"/>
       <w:r>
@@ -1040,14 +1105,7 @@
         <w:rPr>
           <w:lang w:val="pt-BR"/>
         </w:rPr>
-        <w:t>log_info_</w:t>
-      </w:r>
-      <w:proofErr w:type="gramStart"/>
-      <w:r>
-        <w:rPr>
-          <w:lang w:val="pt-BR"/>
-        </w:rPr>
-        <w:t>equipamentos</w:t>
+        <w:t>loginfoequipamentos</w:t>
       </w:r>
       <w:proofErr w:type="spellEnd"/>
       <w:r>
@@ -1057,12 +1115,11 @@
         <w:t>(</w:t>
       </w:r>
       <w:proofErr w:type="spellStart"/>
-      <w:proofErr w:type="gramEnd"/>
-      <w:r>
-        <w:rPr>
-          <w:lang w:val="pt-BR"/>
-        </w:rPr>
-        <w:t>id_info_equi</w:t>
+      <w:r>
+        <w:rPr>
+          <w:lang w:val="pt-BR"/>
+        </w:rPr>
+        <w:t>infoequi</w:t>
       </w:r>
       <w:r>
         <w:rPr>
@@ -1070,6 +1127,12 @@
         </w:rPr>
         <w:t>pamento</w:t>
       </w:r>
+      <w:r>
+        <w:rPr>
+          <w:lang w:val="pt-BR"/>
+        </w:rPr>
+        <w:t>_id</w:t>
+      </w:r>
       <w:proofErr w:type="spellEnd"/>
       <w:r>
         <w:rPr>
@@ -1082,7 +1145,19 @@
         <w:rPr>
           <w:lang w:val="pt-BR"/>
         </w:rPr>
-        <w:t>id_log</w:t>
+        <w:t>l</w:t>
+      </w:r>
+      <w:r>
+        <w:rPr>
+          <w:lang w:val="pt-BR"/>
+        </w:rPr>
+        <w:t>og</w:t>
+      </w:r>
+      <w:r>
+        <w:rPr>
+          <w:lang w:val="pt-BR"/>
+        </w:rPr>
+        <w:t>_id</w:t>
       </w:r>
       <w:proofErr w:type="spellEnd"/>
       <w:r>
@@ -1245,7 +1320,6 @@
               <v:path gradientshapeok="t" o:connecttype="rect"/>
             </v:shapetype>
             <v:shape id="Caixa de Texto 2" o:spid="_x0000_s1026" type="#_x0000_t202" alt="Classificação: Uso Interno  " style="position:absolute;margin-left:0;margin-top:0;width:34.95pt;height:34.95pt;z-index:251659264;visibility:visible;mso-wrap-style:none;mso-wrap-distance-left:0;mso-wrap-distance-top:0;mso-wrap-distance-right:0;mso-wrap-distance-bottom:0;mso-position-horizontal:center;mso-position-horizontal-relative:page;mso-position-vertical:bottom;mso-position-vertical-relative:page;v-text-anchor:bottom" o:gfxdata="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" filled="f" stroked="f">
-              <v:fill o:detectmouseclick="t"/>
               <v:textbox style="mso-fit-shape-to-text:t" inset="0,0,0,15pt">
                 <w:txbxContent>
                   <w:p>
@@ -1376,7 +1450,6 @@
               <v:path gradientshapeok="t" o:connecttype="rect"/>
             </v:shapetype>
             <v:shape id="Caixa de Texto 3" o:spid="_x0000_s1027" type="#_x0000_t202" alt="Classificação: Uso Interno  " style="position:absolute;margin-left:0;margin-top:0;width:34.95pt;height:34.95pt;z-index:251660288;visibility:visible;mso-wrap-style:none;mso-wrap-distance-left:0;mso-wrap-distance-top:0;mso-wrap-distance-right:0;mso-wrap-distance-bottom:0;mso-position-horizontal:center;mso-position-horizontal-relative:page;mso-position-vertical:bottom;mso-position-vertical-relative:page;v-text-anchor:bottom" o:gfxdata="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" filled="f" stroked="f">
-              <v:fill o:detectmouseclick="t"/>
               <v:textbox style="mso-fit-shape-to-text:t" inset="0,0,0,15pt">
                 <w:txbxContent>
                   <w:p>
@@ -1507,7 +1580,6 @@
               <v:path gradientshapeok="t" o:connecttype="rect"/>
             </v:shapetype>
             <v:shape id="Caixa de Texto 1" o:spid="_x0000_s1028" type="#_x0000_t202" alt="Classificação: Uso Interno  " style="position:absolute;margin-left:0;margin-top:0;width:34.95pt;height:34.95pt;z-index:251658240;visibility:visible;mso-wrap-style:none;mso-wrap-distance-left:0;mso-wrap-distance-top:0;mso-wrap-distance-right:0;mso-wrap-distance-bottom:0;mso-position-horizontal:center;mso-position-horizontal-relative:page;mso-position-vertical:bottom;mso-position-vertical-relative:page;v-text-anchor:bottom" o:gfxdata="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" filled="f" stroked="f">
-              <v:fill o:detectmouseclick="t"/>
               <v:textbox style="mso-fit-shape-to-text:t" inset="0,0,0,15pt">
                 <w:txbxContent>
                   <w:p>

</xml_diff>

<commit_message>
criado migrations create-trasnferencias e atualizado MER_monitoramento
</commit_message>
<xml_diff>
--- a/MER_Monitoramento.docx
+++ b/MER_Monitoramento.docx
@@ -50,37 +50,33 @@
       </w:r>
       <w:r>
         <w:rPr/>
-        <w:t>, login, senha, is_</w:t>
-      </w:r>
-      <w:r>
-        <w:rPr/>
-        <w:t>a</w:t>
-      </w:r>
-      <w:r>
-        <w:rPr/>
-        <w:t>dmin, is_</w:t>
-      </w:r>
-      <w:r>
-        <w:rPr/>
-        <w:t>a</w:t>
-      </w:r>
-      <w:r>
-        <w:rPr/>
-        <w:t>tivo, localsite_id )</w:t>
-      </w:r>
-    </w:p>
-    <w:p>
-      <w:pPr>
-        <w:pStyle w:val="Normal"/>
-        <w:rPr>
-          <w:lang w:val="pt-BR"/>
-        </w:rPr>
-      </w:pPr>
-      <w:r>
-        <w:rPr>
-          <w:lang w:val="pt-BR"/>
-        </w:rPr>
-        <w:t>Transferencia(</w:t>
+        <w:t>, login, senha, is_admin, is_ativo, localsite_id )</w:t>
+      </w:r>
+    </w:p>
+    <w:p>
+      <w:pPr>
+        <w:pStyle w:val="Normal"/>
+        <w:rPr>
+          <w:lang w:val="pt-BR"/>
+        </w:rPr>
+      </w:pPr>
+      <w:r>
+        <w:rPr>
+          <w:lang w:val="pt-BR"/>
+        </w:rPr>
+        <w:t>Transferencia</w:t>
+      </w:r>
+      <w:r>
+        <w:rPr>
+          <w:lang w:val="pt-BR"/>
+        </w:rPr>
+        <w:t>s</w:t>
+      </w:r>
+      <w:r>
+        <w:rPr>
+          <w:lang w:val="pt-BR"/>
+        </w:rPr>
+        <w:t>(</w:t>
       </w:r>
       <w:r>
         <w:rPr>
@@ -183,7 +179,19 @@
         <w:rPr>
           <w:lang w:val="pt-BR"/>
         </w:rPr>
-        <w:t>, data. Equipamento_id)</w:t>
+        <w:t xml:space="preserve">, data, </w:t>
+      </w:r>
+      <w:r>
+        <w:rPr>
+          <w:lang w:val="pt-BR"/>
+        </w:rPr>
+        <w:t>e</w:t>
+      </w:r>
+      <w:r>
+        <w:rPr>
+          <w:lang w:val="pt-BR"/>
+        </w:rPr>
+        <w:t>quipamento_id)</w:t>
       </w:r>
     </w:p>
     <w:p>
@@ -226,19 +234,7 @@
         <w:rPr>
           <w:lang w:val="pt-BR"/>
         </w:rPr>
-        <w:t>Colabo</w:t>
-      </w:r>
-      <w:r>
-        <w:rPr>
-          <w:lang w:val="pt-BR"/>
-        </w:rPr>
-        <w:t>rado</w:t>
-      </w:r>
-      <w:r>
-        <w:rPr>
-          <w:lang w:val="pt-BR"/>
-        </w:rPr>
-        <w:t>res(</w:t>
+        <w:t>Colaboradores(</w:t>
       </w:r>
       <w:r>
         <w:rPr>
@@ -282,19 +278,7 @@
         <w:rPr>
           <w:lang w:val="pt-BR"/>
         </w:rPr>
-        <w:t>, local, posição, atribuído_a, nome_usuario, hostname, status, SO, equipamento_id, colaborador</w:t>
-      </w:r>
-      <w:r>
-        <w:rPr>
-          <w:lang w:val="pt-BR"/>
-        </w:rPr>
-        <w:t>es</w:t>
-      </w:r>
-      <w:r>
-        <w:rPr>
-          <w:lang w:val="pt-BR"/>
-        </w:rPr>
-        <w:t>_id, monitoramento_id)</w:t>
+        <w:t>, local, posição, atribuído_a, nome_usuario, hostname, status, SO, equipamento_id, colaboradores_id, monitoramento_id)</w:t>
       </w:r>
     </w:p>
     <w:p>
@@ -431,39 +415,44 @@
       </w:pPr>
       <w:r>
         <w:rPr/>
-      </w:r>
-      <w:r>
         <mc:AlternateContent>
           <mc:Choice Requires="wps">
             <w:drawing>
-              <wp:anchor behindDoc="0" distT="0" distB="0" distL="0" distR="0" simplePos="0" locked="0" layoutInCell="0" allowOverlap="1" relativeHeight="4">
+              <wp:anchor behindDoc="0" distT="0" distB="0" distL="0" distR="0" simplePos="0" locked="0" layoutInCell="0" allowOverlap="1" relativeHeight="3">
                 <wp:simplePos x="0" y="0"/>
                 <wp:positionH relativeFrom="column">
                   <wp:posOffset>0</wp:posOffset>
                 </wp:positionH>
                 <wp:positionV relativeFrom="paragraph">
-                  <wp:align>top</wp:align>
+                  <wp:posOffset>635</wp:posOffset>
                 </wp:positionV>
-                <wp:extent cx="443865" cy="353060"/>
+                <wp:extent cx="444500" cy="352425"/>
                 <wp:effectExtent l="0" t="0" r="0" b="0"/>
                 <wp:wrapNone/>
                 <wp:docPr id="1" name="Quadro1"/>
                 <a:graphic xmlns:a="http://schemas.openxmlformats.org/drawingml/2006/main">
                   <a:graphicData uri="http://schemas.microsoft.com/office/word/2010/wordprocessingShape">
                     <wps:wsp>
-                      <wps:cNvSpPr txBox="1"/>
+                      <wps:cNvSpPr/>
                       <wps:spPr>
                         <a:xfrm>
                           <a:off x="0" y="0"/>
-                          <a:ext cx="443865" cy="353060"/>
+                          <a:ext cx="443880" cy="351720"/>
                         </a:xfrm>
-                        <a:prstGeom prst="rect"/>
-                        <a:solidFill>
-                          <a:srgbClr val="FFFFFF">
-                            <a:alpha val="0"/>
-                          </a:srgbClr>
-                        </a:solidFill>
+                        <a:prstGeom prst="rect">
+                          <a:avLst/>
+                        </a:prstGeom>
+                        <a:noFill/>
+                        <a:ln w="0">
+                          <a:noFill/>
+                        </a:ln>
                       </wps:spPr>
+                      <wps:style>
+                        <a:lnRef idx="0"/>
+                        <a:fillRef idx="0"/>
+                        <a:effectRef idx="0"/>
+                        <a:fontRef idx="minor"/>
+                      </wps:style>
                       <wps:txbx>
                         <w:txbxContent>
                           <w:p>
@@ -478,7 +467,7 @@
                           </w:p>
                         </w:txbxContent>
                       </wps:txbx>
-                      <wps:bodyPr anchor="b" lIns="0" tIns="0" rIns="0" bIns="190500">
+                      <wps:bodyPr lIns="0" rIns="0" tIns="0" bIns="190440" anchor="b">
                         <a:spAutoFit/>
                       </wps:bodyPr>
                     </wps:wsp>
@@ -489,8 +478,10 @@
           </mc:Choice>
           <mc:Fallback>
             <w:pict>
-              <v:rect style="position:absolute;rotation:0;width:34.95pt;height:27.8pt;mso-wrap-distance-left:5.7pt;mso-wrap-distance-right:5.7pt;mso-wrap-distance-top:5.7pt;mso-wrap-distance-bottom:5.7pt;margin-top:5.7pt;mso-position-vertical:top;mso-position-vertical-relative:text;margin-left:0pt;mso-position-horizontal-relative:text">
-                <v:textbox inset="0in,0in,0in,0.208333333333333in">
+              <v:rect id="shape_0" ID="Quadro1" fillcolor="white" stroked="f" style="position:absolute;margin-left:0pt;margin-top:0pt;width:34.9pt;height:27.65pt;mso-wrap-style:none;v-text-anchor:middle;mso-position-vertical:top">
+                <v:fill o:detectmouseclick="t" type="solid" color2="black" opacity="0"/>
+                <v:stroke color="#3465a4" joinstyle="round" endcap="flat"/>
+                <v:textbox>
                   <w:txbxContent>
                     <w:p>
                       <w:pPr>
@@ -537,7 +528,7 @@
       <mc:AlternateContent>
         <mc:Choice Requires="wps">
           <w:drawing>
-            <wp:anchor behindDoc="1" distT="0" distB="0" distL="0" distR="0" simplePos="0" locked="0" layoutInCell="0" allowOverlap="1" relativeHeight="3" wp14:anchorId="0E8BF581">
+            <wp:anchor behindDoc="1" distT="0" distB="0" distL="0" distR="0" simplePos="0" locked="0" layoutInCell="0" allowOverlap="1" relativeHeight="2" wp14:anchorId="0E8BF581">
               <wp:simplePos x="0" y="0"/>
               <wp:positionH relativeFrom="page">
                 <wp:align>center</wp:align>
@@ -545,10 +536,10 @@
               <wp:positionV relativeFrom="page">
                 <wp:align>bottom</wp:align>
               </wp:positionV>
-              <wp:extent cx="444500" cy="975360"/>
+              <wp:extent cx="445135" cy="975360"/>
               <wp:effectExtent l="0" t="0" r="16510" b="0"/>
               <wp:wrapNone/>
-              <wp:docPr id="2" name="Caixa de Texto 3" descr="Classificação: Uso Interno  "/>
+              <wp:docPr id="3" name="Caixa de Texto 3" descr="Classificação: Uso Interno  "/>
               <a:graphic xmlns:a="http://schemas.openxmlformats.org/drawingml/2006/main">
                 <a:graphicData uri="http://schemas.microsoft.com/office/word/2010/wordprocessingShape">
                   <wps:wsp>
@@ -556,7 +547,7 @@
                     <wps:spPr>
                       <a:xfrm>
                         <a:off x="0" y="0"/>
-                        <a:ext cx="443880" cy="974880"/>
+                        <a:ext cx="444600" cy="974880"/>
                       </a:xfrm>
                       <a:prstGeom prst="rect">
                         <a:avLst/>
@@ -608,7 +599,7 @@
         </mc:Choice>
         <mc:Fallback>
           <w:pict>
-            <v:rect id="shape_0" ID="Caixa de Texto 3" stroked="f" style="position:absolute;margin-left:288.5pt;margin-top:715.2pt;width:34.9pt;height:76.7pt;mso-wrap-style:square;v-text-anchor:bottom;mso-position-horizontal:center;mso-position-horizontal-relative:page;mso-position-vertical:bottom;mso-position-vertical-relative:page" wp14:anchorId="0E8BF581">
+            <v:rect id="shape_0" ID="Caixa de Texto 3" stroked="f" style="position:absolute;margin-left:288.5pt;margin-top:715.2pt;width:34.95pt;height:76.7pt;mso-wrap-style:square;v-text-anchor:bottom;mso-position-horizontal:center;mso-position-horizontal-relative:page;mso-position-vertical:bottom;mso-position-vertical-relative:page" wp14:anchorId="0E8BF581">
               <v:fill o:detectmouseclick="t" on="false"/>
               <v:stroke color="#3465a4" joinstyle="round" endcap="flat"/>
               <v:textbox>
@@ -1048,6 +1039,7 @@
     <w:qFormat/>
     <w:pPr>
       <w:widowControl/>
+      <w:suppressAutoHyphens w:val="true"/>
       <w:bidi w:val="0"/>
       <w:spacing w:lineRule="auto" w:line="259" w:before="0" w:after="160"/>
       <w:jc w:val="left"/>

</xml_diff>